<commit_message>
Adding sparql query document and movie
</commit_message>
<xml_diff>
--- a/Final Report - Krishna Arjun.docx
+++ b/Final Report - Krishna Arjun.docx
@@ -207,6 +207,28 @@
                                 </w:p>
                                 <w:p>
                                   <w:pPr>
+                                    <w:pStyle w:val="NoSpacing"/>
+                                    <w:jc w:val="center"/>
+                                    <w:rPr>
+                                      <w:rFonts w:ascii="Times New Roman" w:hAnsi="Times New Roman" w:cs="Times New Roman"/>
+                                      <w:b/>
+                                      <w:sz w:val="28"/>
+                                      <w:szCs w:val="24"/>
+                                    </w:rPr>
+                                  </w:pPr>
+                                  <w:hyperlink r:id="rId9" w:history="1">
+                                    <w:r>
+                                      <w:rPr>
+                                        <w:rStyle w:val="Hyperlink"/>
+                                      </w:rPr>
+                                      <w:t>https://personal.utdallas.edu/~ssb170006/SWProject/</w:t>
+                                    </w:r>
+                                  </w:hyperlink>
+                                  <w:bookmarkStart w:id="0" w:name="_GoBack"/>
+                                  <w:bookmarkEnd w:id="0"/>
+                                </w:p>
+                                <w:p>
+                                  <w:pPr>
                                     <w:pStyle w:val="Heading1"/>
                                     <w:jc w:val="center"/>
                                     <w:rPr>
@@ -226,7 +248,7 @@
                                       <w:szCs w:val="24"/>
                                     </w:rPr>
                                   </w:pPr>
-                                  <w:bookmarkStart w:id="0" w:name="_Toc24566319"/>
+                                  <w:bookmarkStart w:id="1" w:name="_Toc24566319"/>
                                   <w:r>
                                     <w:rPr>
                                       <w:rFonts w:ascii="Times New Roman" w:hAnsi="Times New Roman" w:cs="Times New Roman"/>
@@ -235,7 +257,7 @@
                                     </w:rPr>
                                     <w:t>Group Information</w:t>
                                   </w:r>
-                                  <w:bookmarkEnd w:id="0"/>
+                                  <w:bookmarkEnd w:id="1"/>
                                 </w:p>
                                 <w:p>
                                   <w:pPr>
@@ -359,8 +381,8 @@
                                       <w:szCs w:val="24"/>
                                     </w:rPr>
                                   </w:pPr>
-                                  <w:bookmarkStart w:id="1" w:name="_Toc20937737"/>
-                                  <w:bookmarkStart w:id="2" w:name="_Toc24566320"/>
+                                  <w:bookmarkStart w:id="2" w:name="_Toc20937737"/>
+                                  <w:bookmarkStart w:id="3" w:name="_Toc24566320"/>
                                   <w:r>
                                     <w:rPr>
                                       <w:rFonts w:ascii="Times New Roman" w:hAnsi="Times New Roman" w:cs="Times New Roman"/>
@@ -369,8 +391,8 @@
                                     </w:rPr>
                                     <w:t>Details of team members</w:t>
                                   </w:r>
-                                  <w:bookmarkEnd w:id="1"/>
                                   <w:bookmarkEnd w:id="2"/>
+                                  <w:bookmarkEnd w:id="3"/>
                                 </w:p>
                                 <w:p>
                                   <w:pPr>
@@ -455,8 +477,6 @@
                                       <w:szCs w:val="24"/>
                                     </w:rPr>
                                   </w:pPr>
-                                  <w:bookmarkStart w:id="3" w:name="_GoBack"/>
-                                  <w:bookmarkEnd w:id="3"/>
                                 </w:p>
                               </w:txbxContent>
                             </wps:txbx>
@@ -530,6 +550,28 @@
                           </w:p>
                           <w:p>
                             <w:pPr>
+                              <w:pStyle w:val="NoSpacing"/>
+                              <w:jc w:val="center"/>
+                              <w:rPr>
+                                <w:rFonts w:ascii="Times New Roman" w:hAnsi="Times New Roman" w:cs="Times New Roman"/>
+                                <w:b/>
+                                <w:sz w:val="28"/>
+                                <w:szCs w:val="24"/>
+                              </w:rPr>
+                            </w:pPr>
+                            <w:hyperlink r:id="rId10" w:history="1">
+                              <w:r>
+                                <w:rPr>
+                                  <w:rStyle w:val="Hyperlink"/>
+                                </w:rPr>
+                                <w:t>https://personal.utdallas.edu/~ssb170006/SWProject/</w:t>
+                              </w:r>
+                            </w:hyperlink>
+                            <w:bookmarkStart w:id="4" w:name="_GoBack"/>
+                            <w:bookmarkEnd w:id="4"/>
+                          </w:p>
+                          <w:p>
+                            <w:pPr>
                               <w:pStyle w:val="Heading1"/>
                               <w:jc w:val="center"/>
                               <w:rPr>
@@ -549,7 +591,7 @@
                                 <w:szCs w:val="24"/>
                               </w:rPr>
                             </w:pPr>
-                            <w:bookmarkStart w:id="4" w:name="_Toc24566319"/>
+                            <w:bookmarkStart w:id="5" w:name="_Toc24566319"/>
                             <w:r>
                               <w:rPr>
                                 <w:rFonts w:ascii="Times New Roman" w:hAnsi="Times New Roman" w:cs="Times New Roman"/>
@@ -558,7 +600,7 @@
                               </w:rPr>
                               <w:t>Group Information</w:t>
                             </w:r>
-                            <w:bookmarkEnd w:id="4"/>
+                            <w:bookmarkEnd w:id="5"/>
                           </w:p>
                           <w:p>
                             <w:pPr>
@@ -682,8 +724,8 @@
                                 <w:szCs w:val="24"/>
                               </w:rPr>
                             </w:pPr>
-                            <w:bookmarkStart w:id="5" w:name="_Toc20937737"/>
-                            <w:bookmarkStart w:id="6" w:name="_Toc24566320"/>
+                            <w:bookmarkStart w:id="6" w:name="_Toc20937737"/>
+                            <w:bookmarkStart w:id="7" w:name="_Toc24566320"/>
                             <w:r>
                               <w:rPr>
                                 <w:rFonts w:ascii="Times New Roman" w:hAnsi="Times New Roman" w:cs="Times New Roman"/>
@@ -692,8 +734,8 @@
                               </w:rPr>
                               <w:t>Details of team members</w:t>
                             </w:r>
-                            <w:bookmarkEnd w:id="5"/>
                             <w:bookmarkEnd w:id="6"/>
+                            <w:bookmarkEnd w:id="7"/>
                           </w:p>
                           <w:p>
                             <w:pPr>
@@ -778,8 +820,6 @@
                                 <w:szCs w:val="24"/>
                               </w:rPr>
                             </w:pPr>
-                            <w:bookmarkStart w:id="7" w:name="_GoBack"/>
-                            <w:bookmarkEnd w:id="7"/>
                           </w:p>
                         </w:txbxContent>
                       </v:textbox>
@@ -885,7 +925,7 @@
             </w:rPr>
             <w:fldChar w:fldCharType="separate"/>
           </w:r>
-          <w:hyperlink r:id="rId9" w:anchor="_Toc24566319" w:history="1">
+          <w:hyperlink r:id="rId11" w:anchor="_Toc24566319" w:history="1">
             <w:r>
               <w:rPr>
                 <w:rStyle w:val="Hyperlink"/>
@@ -980,7 +1020,7 @@
               <w:szCs w:val="24"/>
             </w:rPr>
           </w:pPr>
-          <w:hyperlink r:id="rId10" w:anchor="_Toc24566320" w:history="1">
+          <w:hyperlink r:id="rId12" w:anchor="_Toc24566320" w:history="1">
             <w:r>
               <w:rPr>
                 <w:rStyle w:val="Hyperlink"/>
@@ -2249,7 +2289,7 @@
           <w:rStyle w:val="Hyperlink"/>
         </w:rPr>
       </w:pPr>
-      <w:hyperlink r:id="rId11" w:history="1">
+      <w:hyperlink r:id="rId13" w:history="1">
         <w:r>
           <w:rPr>
             <w:rStyle w:val="Hyperlink"/>
@@ -2320,7 +2360,7 @@
       <w:r>
         <w:t xml:space="preserve">                </w:t>
       </w:r>
-      <w:hyperlink r:id="rId12" w:history="1">
+      <w:hyperlink r:id="rId14" w:history="1">
         <w:r>
           <w:rPr>
             <w:rStyle w:val="Hyperlink"/>
@@ -2399,7 +2439,7 @@
                     </pic:cNvPicPr>
                   </pic:nvPicPr>
                   <pic:blipFill>
-                    <a:blip r:embed="rId13">
+                    <a:blip r:embed="rId15">
                       <a:extLst>
                         <a:ext uri="{28A0092B-C50C-407E-A947-70E740481C1C}">
                           <a14:useLocalDpi xmlns:a14="http://schemas.microsoft.com/office/drawing/2010/main" val="0"/>
@@ -2999,7 +3039,7 @@
                     <pic:cNvPicPr/>
                   </pic:nvPicPr>
                   <pic:blipFill>
-                    <a:blip r:embed="rId14">
+                    <a:blip r:embed="rId16">
                       <a:extLst>
                         <a:ext uri="{28A0092B-C50C-407E-A947-70E740481C1C}">
                           <a14:useLocalDpi xmlns:a14="http://schemas.microsoft.com/office/drawing/2010/main" val="0"/>
@@ -3084,7 +3124,7 @@
                     <pic:cNvPicPr/>
                   </pic:nvPicPr>
                   <pic:blipFill rotWithShape="1">
-                    <a:blip r:embed="rId15">
+                    <a:blip r:embed="rId17">
                       <a:extLst>
                         <a:ext uri="{28A0092B-C50C-407E-A947-70E740481C1C}">
                           <a14:useLocalDpi xmlns:a14="http://schemas.microsoft.com/office/drawing/2010/main" val="0"/>
@@ -3281,7 +3321,7 @@
                     <pic:cNvPicPr/>
                   </pic:nvPicPr>
                   <pic:blipFill>
-                    <a:blip r:embed="rId16">
+                    <a:blip r:embed="rId18">
                       <a:extLst>
                         <a:ext uri="{28A0092B-C50C-407E-A947-70E740481C1C}">
                           <a14:useLocalDpi xmlns:a14="http://schemas.microsoft.com/office/drawing/2010/main" val="0"/>
@@ -3401,7 +3441,7 @@
                     <pic:cNvPicPr/>
                   </pic:nvPicPr>
                   <pic:blipFill>
-                    <a:blip r:embed="rId17">
+                    <a:blip r:embed="rId19">
                       <a:extLst>
                         <a:ext uri="{28A0092B-C50C-407E-A947-70E740481C1C}">
                           <a14:useLocalDpi xmlns:a14="http://schemas.microsoft.com/office/drawing/2010/main" val="0"/>
@@ -3510,7 +3550,7 @@
                     <pic:cNvPicPr/>
                   </pic:nvPicPr>
                   <pic:blipFill>
-                    <a:blip r:embed="rId18">
+                    <a:blip r:embed="rId20">
                       <a:extLst>
                         <a:ext uri="{28A0092B-C50C-407E-A947-70E740481C1C}">
                           <a14:useLocalDpi xmlns:a14="http://schemas.microsoft.com/office/drawing/2010/main" val="0"/>
@@ -3603,7 +3643,7 @@
                     <pic:cNvPicPr/>
                   </pic:nvPicPr>
                   <pic:blipFill>
-                    <a:blip r:embed="rId19">
+                    <a:blip r:embed="rId21">
                       <a:extLst>
                         <a:ext uri="{28A0092B-C50C-407E-A947-70E740481C1C}">
                           <a14:useLocalDpi xmlns:a14="http://schemas.microsoft.com/office/drawing/2010/main" val="0"/>
@@ -4569,7 +4609,7 @@
                     <pic:cNvPicPr/>
                   </pic:nvPicPr>
                   <pic:blipFill>
-                    <a:blip r:embed="rId20">
+                    <a:blip r:embed="rId22">
                       <a:extLst>
                         <a:ext uri="{28A0092B-C50C-407E-A947-70E740481C1C}">
                           <a14:useLocalDpi xmlns:a14="http://schemas.microsoft.com/office/drawing/2010/main" val="0"/>
@@ -4646,7 +4686,7 @@
                     <pic:cNvPicPr/>
                   </pic:nvPicPr>
                   <pic:blipFill>
-                    <a:blip r:embed="rId21">
+                    <a:blip r:embed="rId23">
                       <a:extLst>
                         <a:ext uri="{28A0092B-C50C-407E-A947-70E740481C1C}">
                           <a14:useLocalDpi xmlns:a14="http://schemas.microsoft.com/office/drawing/2010/main" val="0"/>
@@ -4711,7 +4751,7 @@
                     <pic:cNvPicPr/>
                   </pic:nvPicPr>
                   <pic:blipFill>
-                    <a:blip r:embed="rId22">
+                    <a:blip r:embed="rId24">
                       <a:extLst>
                         <a:ext uri="{28A0092B-C50C-407E-A947-70E740481C1C}">
                           <a14:useLocalDpi xmlns:a14="http://schemas.microsoft.com/office/drawing/2010/main" val="0"/>
@@ -4797,7 +4837,7 @@
                     <pic:cNvPicPr/>
                   </pic:nvPicPr>
                   <pic:blipFill>
-                    <a:blip r:embed="rId23">
+                    <a:blip r:embed="rId25">
                       <a:extLst>
                         <a:ext uri="{28A0092B-C50C-407E-A947-70E740481C1C}">
                           <a14:useLocalDpi xmlns:a14="http://schemas.microsoft.com/office/drawing/2010/main" val="0"/>
@@ -4882,7 +4922,7 @@
                     <pic:cNvPicPr/>
                   </pic:nvPicPr>
                   <pic:blipFill>
-                    <a:blip r:embed="rId24">
+                    <a:blip r:embed="rId26">
                       <a:extLst>
                         <a:ext uri="{28A0092B-C50C-407E-A947-70E740481C1C}">
                           <a14:useLocalDpi xmlns:a14="http://schemas.microsoft.com/office/drawing/2010/main" val="0"/>
@@ -4977,7 +5017,7 @@
                     <pic:cNvPicPr/>
                   </pic:nvPicPr>
                   <pic:blipFill>
-                    <a:blip r:embed="rId25">
+                    <a:blip r:embed="rId27">
                       <a:extLst>
                         <a:ext uri="{28A0092B-C50C-407E-A947-70E740481C1C}">
                           <a14:useLocalDpi xmlns:a14="http://schemas.microsoft.com/office/drawing/2010/main" val="0"/>
@@ -5283,8 +5323,8 @@
       </w:r>
     </w:p>
     <w:sectPr>
-      <w:headerReference w:type="default" r:id="rId26"/>
-      <w:footerReference w:type="default" r:id="rId27"/>
+      <w:headerReference w:type="default" r:id="rId28"/>
+      <w:footerReference w:type="default" r:id="rId29"/>
       <w:pgSz w:w="12240" w:h="15840"/>
       <w:pgMar w:top="1440" w:right="1440" w:bottom="1440" w:left="1440" w:header="720" w:footer="720" w:gutter="0"/>
       <w:pgNumType w:start="0" w:chapStyle="1"/>
@@ -9524,7 +9564,7 @@
     <w:charset w:val="00"/>
     <w:family w:val="roman"/>
     <w:pitch w:val="variable"/>
-    <w:sig w:usb0="E0002AFF" w:usb1="C0007843" w:usb2="00000009" w:usb3="00000000" w:csb0="000001FF" w:csb1="00000000"/>
+    <w:sig w:usb0="E0002EFF" w:usb1="C000785B" w:usb2="00000009" w:usb3="00000000" w:csb0="000001FF" w:csb1="00000000"/>
   </w:font>
   <w:font w:name="Symbol">
     <w:panose1 w:val="05050102010706020507"/>
@@ -9552,14 +9592,14 @@
     <w:charset w:val="00"/>
     <w:family w:val="swiss"/>
     <w:pitch w:val="variable"/>
-    <w:sig w:usb0="E00002FF" w:usb1="4000ACFF" w:usb2="00000001" w:usb3="00000000" w:csb0="0000019F" w:csb1="00000000"/>
+    <w:sig w:usb0="E4002EFF" w:usb1="C000247B" w:usb2="00000009" w:usb3="00000000" w:csb0="000001FF" w:csb1="00000000"/>
   </w:font>
   <w:font w:name="Calibri Light">
     <w:panose1 w:val="020F0302020204030204"/>
     <w:charset w:val="00"/>
     <w:family w:val="swiss"/>
     <w:pitch w:val="variable"/>
-    <w:sig w:usb0="A00002EF" w:usb1="4000207B" w:usb2="00000000" w:usb3="00000000" w:csb0="0000009F" w:csb1="00000000"/>
+    <w:sig w:usb0="E4002EFF" w:usb1="C000247B" w:usb2="00000009" w:usb3="00000000" w:csb0="000001FF" w:csb1="00000000"/>
   </w:font>
   <w:font w:name="Segoe UI">
     <w:panose1 w:val="020B0502040204020203"/>
@@ -9619,6 +9659,7 @@
     <w:rsid w:val="00CA1983"/>
     <w:rsid w:val="00CB745A"/>
     <w:rsid w:val="00EC0651"/>
+    <w:rsid w:val="00FD72FE"/>
   </w:rsids>
   <m:mathPr>
     <m:mathFont m:val="Cambria Math"/>
@@ -10592,7 +10633,7 @@
 </file>
 
 <file path=customXml/itemProps2.xml><?xml version="1.0" encoding="utf-8"?>
-<ds:datastoreItem xmlns:ds="http://schemas.openxmlformats.org/officeDocument/2006/customXml" ds:itemID="{D983126F-BED2-4C8F-9BD0-1C686D3211CE}">
+<ds:datastoreItem xmlns:ds="http://schemas.openxmlformats.org/officeDocument/2006/customXml" ds:itemID="{27EBA786-41B8-4C9D-BBB6-41F2AC2C28B1}">
   <ds:schemaRefs>
     <ds:schemaRef ds:uri="http://schemas.openxmlformats.org/officeDocument/2006/bibliography"/>
   </ds:schemaRefs>

</xml_diff>